<commit_message>
sprint 6 review update
</commit_message>
<xml_diff>
--- a/documents/Deliverable_4/FlyingMongeese_Deliverable_4_SprintReview_6.docx
+++ b/documents/Deliverable_4/FlyingMongeese_Deliverable_4_SprintReview_6.docx
@@ -1,6 +1,6 @@
 
 <file path=word/document.xml><?xml version="1.0" encoding="utf-8"?>
-<w:document xmlns:wpc="http://schemas.microsoft.com/office/word/2010/wordprocessingCanvas" xmlns:cx="http://schemas.microsoft.com/office/drawing/2014/chartex" xmlns:cx1="http://schemas.microsoft.com/office/drawing/2015/9/8/chartex" xmlns:cx2="http://schemas.microsoft.com/office/drawing/2015/10/21/chartex" xmlns:cx3="http://schemas.microsoft.com/office/drawing/2016/5/9/chartex" xmlns:cx4="http://schemas.microsoft.com/office/drawing/2016/5/10/chartex" xmlns:cx5="http://schemas.microsoft.com/office/drawing/2016/5/11/chartex" xmlns:cx6="http://schemas.microsoft.com/office/drawing/2016/5/12/chartex" xmlns:cx7="http://schemas.microsoft.com/office/drawing/2016/5/13/chartex" xmlns:cx8="http://schemas.microsoft.com/office/drawing/2016/5/14/chartex" xmlns:mc="http://schemas.openxmlformats.org/markup-compatibility/2006" xmlns:aink="http://schemas.microsoft.com/office/drawing/2016/ink" xmlns:am3d="http://schemas.microsoft.com/office/drawing/2017/model3d" xmlns:o="urn:schemas-microsoft-com:office:office" xmlns:r="http://schemas.openxmlformats.org/officeDocument/2006/relationships" xmlns:m="http://schemas.openxmlformats.org/officeDocument/2006/math" xmlns:v="urn:schemas-microsoft-com:vml" xmlns:wp14="http://schemas.microsoft.com/office/word/2010/wordprocessingDrawing" xmlns:wp="http://schemas.openxmlformats.org/drawingml/2006/wordprocessingDrawing" xmlns:w10="urn:schemas-microsoft-com:office:word" xmlns:w="http://schemas.openxmlformats.org/wordprocessingml/2006/main" xmlns:w14="http://schemas.microsoft.com/office/word/2010/wordml" xmlns:w15="http://schemas.microsoft.com/office/word/2012/wordml" xmlns:w16cid="http://schemas.microsoft.com/office/word/2016/wordml/cid" xmlns:w16se="http://schemas.microsoft.com/office/word/2015/wordml/symex" xmlns:wpg="http://schemas.microsoft.com/office/word/2010/wordprocessingGroup" xmlns:wpi="http://schemas.microsoft.com/office/word/2010/wordprocessingInk" xmlns:wne="http://schemas.microsoft.com/office/word/2006/wordml" xmlns:wps="http://schemas.microsoft.com/office/word/2010/wordprocessingShape" mc:Ignorable="w14 w15 w16se w16cid wp14">
+<w:document xmlns:wpc="http://schemas.microsoft.com/office/word/2010/wordprocessingCanvas" xmlns:mo="http://schemas.microsoft.com/office/mac/office/2008/main" xmlns:mc="http://schemas.openxmlformats.org/markup-compatibility/2006" xmlns:mv="urn:schemas-microsoft-com:mac:vml" xmlns:o="urn:schemas-microsoft-com:office:office" xmlns:r="http://schemas.openxmlformats.org/officeDocument/2006/relationships" xmlns:m="http://schemas.openxmlformats.org/officeDocument/2006/math" xmlns:v="urn:schemas-microsoft-com:vml" xmlns:wp14="http://schemas.microsoft.com/office/word/2010/wordprocessingDrawing" xmlns:wp="http://schemas.openxmlformats.org/drawingml/2006/wordprocessingDrawing" xmlns:w10="urn:schemas-microsoft-com:office:word" xmlns:w="http://schemas.openxmlformats.org/wordprocessingml/2006/main" xmlns:w14="http://schemas.microsoft.com/office/word/2010/wordml" xmlns:w15="http://schemas.microsoft.com/office/word/2012/wordml" xmlns:wpg="http://schemas.microsoft.com/office/word/2010/wordprocessingGroup" xmlns:wpi="http://schemas.microsoft.com/office/word/2010/wordprocessingInk" xmlns:wne="http://schemas.microsoft.com/office/word/2006/wordml" xmlns:wps="http://schemas.microsoft.com/office/word/2010/wordprocessingShape" mc:Ignorable="w14 w15 wp14">
   <w:body>
     <w:p>
       <w:pPr>
@@ -12,7 +12,6 @@
           <w:szCs w:val="28"/>
         </w:rPr>
       </w:pPr>
-      <w:bookmarkStart w:id="0" w:name="_GoBack"/>
       <w:r>
         <w:rPr>
           <w:rFonts w:ascii="Times New Roman" w:hAnsi="Times New Roman" w:cs="Times New Roman"/>
@@ -23,7 +22,6 @@
         <w:t>Sprint Review</w:t>
       </w:r>
     </w:p>
-    <w:bookmarkEnd w:id="0"/>
     <w:p>
       <w:pPr>
         <w:numPr>
@@ -61,7 +59,7 @@
           <w:sz w:val="24"/>
           <w:szCs w:val="24"/>
         </w:rPr>
-        <w:t>4</w:t>
+        <w:t>6</w:t>
       </w:r>
     </w:p>
     <w:p>
@@ -125,31 +123,40 @@
           <w:sz w:val="24"/>
           <w:szCs w:val="24"/>
         </w:rPr>
-        <w:t>The e</w:t>
-      </w:r>
-      <w:r>
-        <w:rPr>
-          <w:rFonts w:ascii="Times New Roman" w:eastAsia="Times New Roman" w:hAnsi="Times New Roman" w:cs="Times New Roman"/>
-          <w:sz w:val="24"/>
-          <w:szCs w:val="24"/>
-        </w:rPr>
-        <w:t>ncryption</w:t>
-      </w:r>
-      <w:r>
-        <w:rPr>
-          <w:rFonts w:ascii="Times New Roman" w:eastAsia="Times New Roman" w:hAnsi="Times New Roman" w:cs="Times New Roman"/>
-          <w:sz w:val="24"/>
-          <w:szCs w:val="24"/>
-        </w:rPr>
-        <w:t xml:space="preserve"> of passwor</w:t>
-      </w:r>
-      <w:r>
-        <w:rPr>
-          <w:rFonts w:ascii="Times New Roman" w:eastAsia="Times New Roman" w:hAnsi="Times New Roman" w:cs="Times New Roman"/>
-          <w:sz w:val="24"/>
-          <w:szCs w:val="24"/>
-        </w:rPr>
-        <w:t>ds in the database was completed.</w:t>
+        <w:t>None</w:t>
+      </w:r>
+    </w:p>
+    <w:p>
+      <w:pPr>
+        <w:numPr>
+          <w:ilvl w:val="0"/>
+          <w:numId w:val="1"/>
+        </w:numPr>
+        <w:pBdr>
+          <w:top w:val="nil"/>
+          <w:left w:val="nil"/>
+          <w:bottom w:val="nil"/>
+          <w:right w:val="nil"/>
+          <w:between w:val="nil"/>
+        </w:pBdr>
+        <w:spacing w:after="0" w:line="276" w:lineRule="auto"/>
+        <w:contextualSpacing/>
+        <w:jc w:val="both"/>
+        <w:rPr>
+          <w:rFonts w:ascii="Times New Roman" w:eastAsia="Times New Roman" w:hAnsi="Times New Roman" w:cs="Times New Roman"/>
+          <w:b/>
+          <w:sz w:val="24"/>
+          <w:szCs w:val="24"/>
+        </w:rPr>
+      </w:pPr>
+      <w:r>
+        <w:rPr>
+          <w:rFonts w:ascii="Times New Roman" w:eastAsia="Times New Roman" w:hAnsi="Times New Roman" w:cs="Times New Roman"/>
+          <w:b/>
+          <w:sz w:val="24"/>
+          <w:szCs w:val="24"/>
+        </w:rPr>
+        <w:t>Issues Fixed:</w:t>
       </w:r>
     </w:p>
     <w:p>
@@ -180,48 +187,42 @@
           <w:sz w:val="24"/>
           <w:szCs w:val="24"/>
         </w:rPr>
-        <w:t>Create</w:t>
-      </w:r>
-      <w:r>
-        <w:rPr>
-          <w:rFonts w:ascii="Times New Roman" w:eastAsia="Times New Roman" w:hAnsi="Times New Roman" w:cs="Times New Roman"/>
-          <w:sz w:val="24"/>
-          <w:szCs w:val="24"/>
-        </w:rPr>
-        <w:t>d distinct</w:t>
-      </w:r>
-      <w:r>
-        <w:rPr>
-          <w:rFonts w:ascii="Times New Roman" w:eastAsia="Times New Roman" w:hAnsi="Times New Roman" w:cs="Times New Roman"/>
-          <w:sz w:val="24"/>
-          <w:szCs w:val="24"/>
-        </w:rPr>
-        <w:t xml:space="preserve"> </w:t>
-      </w:r>
-      <w:r>
-        <w:rPr>
-          <w:rFonts w:ascii="Times New Roman" w:eastAsia="Times New Roman" w:hAnsi="Times New Roman" w:cs="Times New Roman"/>
-          <w:sz w:val="24"/>
-          <w:szCs w:val="24"/>
-        </w:rPr>
-        <w:t>home</w:t>
-      </w:r>
-      <w:r>
-        <w:rPr>
-          <w:rFonts w:ascii="Times New Roman" w:eastAsia="Times New Roman" w:hAnsi="Times New Roman" w:cs="Times New Roman"/>
-          <w:sz w:val="24"/>
-          <w:szCs w:val="24"/>
-        </w:rPr>
-        <w:t xml:space="preserve"> </w:t>
-      </w:r>
-      <w:r>
-        <w:rPr>
-          <w:rFonts w:ascii="Times New Roman" w:eastAsiaTheme="minorEastAsia" w:hAnsi="Times New Roman" w:cs="Times New Roman"/>
-          <w:sz w:val="24"/>
-          <w:szCs w:val="24"/>
-          <w:lang w:eastAsia="zh-CN"/>
-        </w:rPr>
-        <w:t>page for employees.</w:t>
+        <w:t>Fixed documentation</w:t>
+      </w:r>
+      <w:bookmarkStart w:id="0" w:name="_GoBack"/>
+      <w:bookmarkEnd w:id="0"/>
+    </w:p>
+    <w:p>
+      <w:pPr>
+        <w:numPr>
+          <w:ilvl w:val="0"/>
+          <w:numId w:val="1"/>
+        </w:numPr>
+        <w:pBdr>
+          <w:top w:val="nil"/>
+          <w:left w:val="nil"/>
+          <w:bottom w:val="nil"/>
+          <w:right w:val="nil"/>
+          <w:between w:val="nil"/>
+        </w:pBdr>
+        <w:spacing w:after="0" w:line="276" w:lineRule="auto"/>
+        <w:contextualSpacing/>
+        <w:jc w:val="both"/>
+        <w:rPr>
+          <w:rFonts w:ascii="Times New Roman" w:eastAsia="Times New Roman" w:hAnsi="Times New Roman" w:cs="Times New Roman"/>
+          <w:b/>
+          <w:sz w:val="24"/>
+          <w:szCs w:val="24"/>
+        </w:rPr>
+      </w:pPr>
+      <w:r>
+        <w:rPr>
+          <w:rFonts w:ascii="Times New Roman" w:eastAsia="Times New Roman" w:hAnsi="Times New Roman" w:cs="Times New Roman"/>
+          <w:b/>
+          <w:sz w:val="24"/>
+          <w:szCs w:val="24"/>
+        </w:rPr>
+        <w:t>What went well in implementation, what problems occurred, how problems were solved:</w:t>
       </w:r>
     </w:p>
     <w:p>
@@ -252,71 +253,69 @@
           <w:sz w:val="24"/>
           <w:szCs w:val="24"/>
         </w:rPr>
-        <w:t>Create</w:t>
-      </w:r>
-      <w:r>
-        <w:rPr>
-          <w:rFonts w:ascii="Times New Roman" w:eastAsia="Times New Roman" w:hAnsi="Times New Roman" w:cs="Times New Roman"/>
-          <w:sz w:val="24"/>
-          <w:szCs w:val="24"/>
-        </w:rPr>
-        <w:t>d</w:t>
-      </w:r>
-      <w:r>
-        <w:rPr>
-          <w:rFonts w:ascii="Times New Roman" w:eastAsia="Times New Roman" w:hAnsi="Times New Roman" w:cs="Times New Roman"/>
-          <w:sz w:val="24"/>
-          <w:szCs w:val="24"/>
-        </w:rPr>
-        <w:t xml:space="preserve"> </w:t>
-      </w:r>
-      <w:r>
-        <w:rPr>
-          <w:rFonts w:ascii="Times New Roman" w:eastAsia="Times New Roman" w:hAnsi="Times New Roman" w:cs="Times New Roman"/>
-          <w:sz w:val="24"/>
-          <w:szCs w:val="24"/>
-        </w:rPr>
-        <w:t>distinct</w:t>
-      </w:r>
-      <w:r>
-        <w:rPr>
-          <w:rFonts w:ascii="Times New Roman" w:eastAsia="Times New Roman" w:hAnsi="Times New Roman" w:cs="Times New Roman"/>
-          <w:sz w:val="24"/>
-          <w:szCs w:val="24"/>
-        </w:rPr>
-        <w:t xml:space="preserve"> </w:t>
-      </w:r>
-      <w:r>
-        <w:rPr>
-          <w:rFonts w:ascii="Times New Roman" w:eastAsia="Times New Roman" w:hAnsi="Times New Roman" w:cs="Times New Roman"/>
-          <w:sz w:val="24"/>
-          <w:szCs w:val="24"/>
-        </w:rPr>
-        <w:t>home</w:t>
-      </w:r>
-      <w:r>
-        <w:rPr>
-          <w:rFonts w:ascii="Times New Roman" w:eastAsia="Times New Roman" w:hAnsi="Times New Roman" w:cs="Times New Roman"/>
-          <w:sz w:val="24"/>
-          <w:szCs w:val="24"/>
-        </w:rPr>
-        <w:t xml:space="preserve"> page for own</w:t>
-      </w:r>
-      <w:r>
-        <w:rPr>
-          <w:rFonts w:ascii="Times New Roman" w:eastAsia="Times New Roman" w:hAnsi="Times New Roman" w:cs="Times New Roman"/>
-          <w:sz w:val="24"/>
-          <w:szCs w:val="24"/>
-        </w:rPr>
-        <w:t>er</w:t>
-      </w:r>
-      <w:r>
-        <w:rPr>
-          <w:rFonts w:ascii="Times New Roman" w:eastAsia="Times New Roman" w:hAnsi="Times New Roman" w:cs="Times New Roman"/>
-          <w:sz w:val="24"/>
-          <w:szCs w:val="24"/>
-        </w:rPr>
-        <w:t>.</w:t>
+        <w:t>No further development</w:t>
+      </w:r>
+    </w:p>
+    <w:p>
+      <w:pPr>
+        <w:numPr>
+          <w:ilvl w:val="1"/>
+          <w:numId w:val="1"/>
+        </w:numPr>
+        <w:pBdr>
+          <w:top w:val="nil"/>
+          <w:left w:val="nil"/>
+          <w:bottom w:val="nil"/>
+          <w:right w:val="nil"/>
+          <w:between w:val="nil"/>
+        </w:pBdr>
+        <w:spacing w:after="0" w:line="276" w:lineRule="auto"/>
+        <w:contextualSpacing/>
+        <w:jc w:val="both"/>
+        <w:rPr>
+          <w:rFonts w:ascii="Times New Roman" w:eastAsia="Times New Roman" w:hAnsi="Times New Roman" w:cs="Times New Roman"/>
+          <w:sz w:val="24"/>
+          <w:szCs w:val="24"/>
+        </w:rPr>
+      </w:pPr>
+      <w:r>
+        <w:rPr>
+          <w:rFonts w:ascii="Times New Roman" w:eastAsia="Times New Roman" w:hAnsi="Times New Roman" w:cs="Times New Roman"/>
+          <w:sz w:val="24"/>
+          <w:szCs w:val="24"/>
+        </w:rPr>
+        <w:t>Few issues with documentation needed to be updated</w:t>
+      </w:r>
+    </w:p>
+    <w:p>
+      <w:pPr>
+        <w:numPr>
+          <w:ilvl w:val="1"/>
+          <w:numId w:val="1"/>
+        </w:numPr>
+        <w:pBdr>
+          <w:top w:val="nil"/>
+          <w:left w:val="nil"/>
+          <w:bottom w:val="nil"/>
+          <w:right w:val="nil"/>
+          <w:between w:val="nil"/>
+        </w:pBdr>
+        <w:spacing w:after="0" w:line="276" w:lineRule="auto"/>
+        <w:contextualSpacing/>
+        <w:jc w:val="both"/>
+        <w:rPr>
+          <w:rFonts w:ascii="Times New Roman" w:eastAsia="Times New Roman" w:hAnsi="Times New Roman" w:cs="Times New Roman"/>
+          <w:sz w:val="24"/>
+          <w:szCs w:val="24"/>
+        </w:rPr>
+      </w:pPr>
+      <w:r>
+        <w:rPr>
+          <w:rFonts w:ascii="Times New Roman" w:eastAsia="Times New Roman" w:hAnsi="Times New Roman" w:cs="Times New Roman"/>
+          <w:sz w:val="24"/>
+          <w:szCs w:val="24"/>
+        </w:rPr>
+        <w:t>Updated the documentation accordingly</w:t>
       </w:r>
     </w:p>
     <w:p>
@@ -349,7 +348,7 @@
           <w:sz w:val="24"/>
           <w:szCs w:val="24"/>
         </w:rPr>
-        <w:t>Issues Fixed:</w:t>
+        <w:t>Changes made:</w:t>
       </w:r>
     </w:p>
     <w:p>
@@ -380,47 +379,7 @@
           <w:sz w:val="24"/>
           <w:szCs w:val="24"/>
         </w:rPr>
-        <w:t>Password encryption</w:t>
-      </w:r>
-      <w:r>
-        <w:rPr>
-          <w:rFonts w:ascii="Times New Roman" w:eastAsia="Times New Roman" w:hAnsi="Times New Roman" w:cs="Times New Roman"/>
-          <w:sz w:val="24"/>
-          <w:szCs w:val="24"/>
-        </w:rPr>
-        <w:t xml:space="preserve"> issues</w:t>
-      </w:r>
-      <w:r>
-        <w:rPr>
-          <w:rFonts w:ascii="Times New Roman" w:eastAsia="Times New Roman" w:hAnsi="Times New Roman" w:cs="Times New Roman"/>
-          <w:sz w:val="24"/>
-          <w:szCs w:val="24"/>
-        </w:rPr>
-        <w:t xml:space="preserve"> and create</w:t>
-      </w:r>
-      <w:r>
-        <w:rPr>
-          <w:rFonts w:ascii="Times New Roman" w:eastAsia="Times New Roman" w:hAnsi="Times New Roman" w:cs="Times New Roman"/>
-          <w:sz w:val="24"/>
-          <w:szCs w:val="24"/>
-        </w:rPr>
-        <w:t>d</w:t>
-      </w:r>
-      <w:r>
-        <w:rPr>
-          <w:rFonts w:ascii="Times New Roman" w:eastAsia="Times New Roman" w:hAnsi="Times New Roman" w:cs="Times New Roman"/>
-          <w:sz w:val="24"/>
-          <w:szCs w:val="24"/>
-        </w:rPr>
-        <w:t xml:space="preserve"> pages for different</w:t>
-      </w:r>
-      <w:r>
-        <w:rPr>
-          <w:rFonts w:ascii="Times New Roman" w:eastAsia="Times New Roman" w:hAnsi="Times New Roman" w:cs="Times New Roman"/>
-          <w:sz w:val="24"/>
-          <w:szCs w:val="24"/>
-        </w:rPr>
-        <w:t xml:space="preserve"> account roles.</w:t>
+        <w:t>Create Privacy Policy document</w:t>
       </w:r>
     </w:p>
     <w:p>
@@ -453,7 +412,7 @@
           <w:sz w:val="24"/>
           <w:szCs w:val="24"/>
         </w:rPr>
-        <w:t>What went well in implementation, what problems occurred, how problems were solved:</w:t>
+        <w:t>Things to be done next sprint:</w:t>
       </w:r>
     </w:p>
     <w:p>
@@ -478,45 +437,48 @@
           <w:szCs w:val="24"/>
         </w:rPr>
       </w:pPr>
-      <w:r>
-        <w:rPr>
-          <w:rFonts w:ascii="Times New Roman" w:eastAsia="Times New Roman" w:hAnsi="Times New Roman" w:cs="Times New Roman"/>
-          <w:sz w:val="24"/>
-          <w:szCs w:val="24"/>
-        </w:rPr>
-        <w:t>Front</w:t>
-      </w:r>
-      <w:r>
-        <w:rPr>
-          <w:rFonts w:ascii="Times New Roman" w:eastAsia="Times New Roman" w:hAnsi="Times New Roman" w:cs="Times New Roman"/>
-          <w:sz w:val="24"/>
-          <w:szCs w:val="24"/>
-        </w:rPr>
-        <w:t>-</w:t>
-      </w:r>
-      <w:r>
-        <w:rPr>
-          <w:rFonts w:ascii="Times New Roman" w:eastAsia="Times New Roman" w:hAnsi="Times New Roman" w:cs="Times New Roman"/>
-          <w:sz w:val="24"/>
-          <w:szCs w:val="24"/>
-        </w:rPr>
-        <w:t xml:space="preserve">end team can switch </w:t>
-      </w:r>
-      <w:r>
-        <w:rPr>
-          <w:rFonts w:ascii="Times New Roman" w:eastAsia="Times New Roman" w:hAnsi="Times New Roman" w:cs="Times New Roman"/>
-          <w:sz w:val="24"/>
-          <w:szCs w:val="24"/>
-        </w:rPr>
-        <w:t xml:space="preserve">between previous </w:t>
-      </w:r>
-      <w:r>
-        <w:rPr>
-          <w:rFonts w:ascii="Times New Roman" w:eastAsia="Times New Roman" w:hAnsi="Times New Roman" w:cs="Times New Roman"/>
-          <w:sz w:val="24"/>
-          <w:szCs w:val="24"/>
-        </w:rPr>
-        <w:t>screens.</w:t>
+      <w:bookmarkStart w:id="1" w:name="OLE_LINK1"/>
+      <w:r>
+        <w:rPr>
+          <w:rFonts w:ascii="Times New Roman" w:eastAsia="Times New Roman" w:hAnsi="Times New Roman" w:cs="Times New Roman"/>
+          <w:sz w:val="24"/>
+          <w:szCs w:val="24"/>
+        </w:rPr>
+        <w:t>N/A (last sprint)</w:t>
+      </w:r>
+    </w:p>
+    <w:bookmarkEnd w:id="1"/>
+    <w:p>
+      <w:pPr>
+        <w:numPr>
+          <w:ilvl w:val="0"/>
+          <w:numId w:val="1"/>
+        </w:numPr>
+        <w:pBdr>
+          <w:top w:val="nil"/>
+          <w:left w:val="nil"/>
+          <w:bottom w:val="nil"/>
+          <w:right w:val="nil"/>
+          <w:between w:val="nil"/>
+        </w:pBdr>
+        <w:spacing w:after="0" w:line="276" w:lineRule="auto"/>
+        <w:contextualSpacing/>
+        <w:jc w:val="both"/>
+        <w:rPr>
+          <w:rFonts w:ascii="Times New Roman" w:eastAsia="Times New Roman" w:hAnsi="Times New Roman" w:cs="Times New Roman"/>
+          <w:b/>
+          <w:sz w:val="24"/>
+          <w:szCs w:val="24"/>
+        </w:rPr>
+      </w:pPr>
+      <w:r>
+        <w:rPr>
+          <w:rFonts w:ascii="Times New Roman" w:eastAsia="Times New Roman" w:hAnsi="Times New Roman" w:cs="Times New Roman"/>
+          <w:b/>
+          <w:sz w:val="24"/>
+          <w:szCs w:val="24"/>
+        </w:rPr>
+        <w:t>What went well in Scrum, what could be improved, and what changes will be made:</w:t>
       </w:r>
     </w:p>
     <w:p>
@@ -547,47 +509,23 @@
           <w:sz w:val="24"/>
           <w:szCs w:val="24"/>
         </w:rPr>
-        <w:t>Issues getting encryption of password. w</w:t>
-      </w:r>
-      <w:r>
-        <w:rPr>
-          <w:rFonts w:ascii="Times New Roman" w:eastAsia="Times New Roman" w:hAnsi="Times New Roman" w:cs="Times New Roman"/>
-          <w:sz w:val="24"/>
-          <w:szCs w:val="24"/>
-        </w:rPr>
-        <w:t>hen user created an account or logged in</w:t>
-      </w:r>
-      <w:r>
-        <w:rPr>
-          <w:rFonts w:ascii="Times New Roman" w:eastAsia="Times New Roman" w:hAnsi="Times New Roman" w:cs="Times New Roman"/>
-          <w:sz w:val="24"/>
-          <w:szCs w:val="24"/>
-        </w:rPr>
-        <w:t>. T</w:t>
-      </w:r>
-      <w:r>
-        <w:rPr>
-          <w:rFonts w:ascii="Times New Roman" w:eastAsia="Times New Roman" w:hAnsi="Times New Roman" w:cs="Times New Roman"/>
-          <w:sz w:val="24"/>
-          <w:szCs w:val="24"/>
-        </w:rPr>
-        <w:t>he password will</w:t>
-      </w:r>
-      <w:r>
-        <w:rPr>
-          <w:rFonts w:ascii="Times New Roman" w:eastAsia="Times New Roman" w:hAnsi="Times New Roman" w:cs="Times New Roman"/>
-          <w:sz w:val="24"/>
-          <w:szCs w:val="24"/>
-        </w:rPr>
-        <w:t xml:space="preserve"> now</w:t>
-      </w:r>
-      <w:r>
-        <w:rPr>
-          <w:rFonts w:ascii="Times New Roman" w:eastAsia="Times New Roman" w:hAnsi="Times New Roman" w:cs="Times New Roman"/>
-          <w:sz w:val="24"/>
-          <w:szCs w:val="24"/>
-        </w:rPr>
-        <w:t xml:space="preserve"> be encrypted for comparing or storing in the database. </w:t>
+        <w:t>F</w:t>
+      </w:r>
+      <w:r>
+        <w:rPr>
+          <w:rFonts w:ascii="Times New Roman" w:eastAsia="Times New Roman" w:hAnsi="Times New Roman" w:cs="Times New Roman"/>
+          <w:sz w:val="24"/>
+          <w:szCs w:val="24"/>
+        </w:rPr>
+        <w:t xml:space="preserve">inalizing the project and documentation </w:t>
+      </w:r>
+      <w:r>
+        <w:rPr>
+          <w:rFonts w:ascii="Times New Roman" w:eastAsia="Times New Roman" w:hAnsi="Times New Roman" w:cs="Times New Roman"/>
+          <w:sz w:val="24"/>
+          <w:szCs w:val="24"/>
+        </w:rPr>
+        <w:t>was a group effort and went well</w:t>
       </w:r>
     </w:p>
     <w:p>
@@ -618,58 +556,7 @@
           <w:sz w:val="24"/>
           <w:szCs w:val="24"/>
         </w:rPr>
-        <w:t>Backed team decided</w:t>
-      </w:r>
-      <w:r>
-        <w:rPr>
-          <w:rFonts w:ascii="Times New Roman" w:eastAsiaTheme="minorEastAsia" w:hAnsi="Times New Roman" w:cs="Times New Roman" w:hint="eastAsia"/>
-          <w:sz w:val="24"/>
-          <w:szCs w:val="24"/>
-          <w:lang w:eastAsia="zh-CN"/>
-        </w:rPr>
-        <w:t xml:space="preserve"> to</w:t>
-      </w:r>
-      <w:r>
-        <w:rPr>
-          <w:rFonts w:ascii="Times New Roman" w:eastAsiaTheme="minorEastAsia" w:hAnsi="Times New Roman" w:cs="Times New Roman"/>
-          <w:sz w:val="24"/>
-          <w:szCs w:val="24"/>
-          <w:lang w:eastAsia="zh-CN"/>
-        </w:rPr>
-        <w:t xml:space="preserve"> use cipher and AES encryption.</w:t>
-      </w:r>
-    </w:p>
-    <w:p>
-      <w:pPr>
-        <w:numPr>
-          <w:ilvl w:val="0"/>
-          <w:numId w:val="1"/>
-        </w:numPr>
-        <w:pBdr>
-          <w:top w:val="nil"/>
-          <w:left w:val="nil"/>
-          <w:bottom w:val="nil"/>
-          <w:right w:val="nil"/>
-          <w:between w:val="nil"/>
-        </w:pBdr>
-        <w:spacing w:after="0" w:line="276" w:lineRule="auto"/>
-        <w:contextualSpacing/>
-        <w:jc w:val="both"/>
-        <w:rPr>
-          <w:rFonts w:ascii="Times New Roman" w:eastAsia="Times New Roman" w:hAnsi="Times New Roman" w:cs="Times New Roman"/>
-          <w:b/>
-          <w:sz w:val="24"/>
-          <w:szCs w:val="24"/>
-        </w:rPr>
-      </w:pPr>
-      <w:r>
-        <w:rPr>
-          <w:rFonts w:ascii="Times New Roman" w:eastAsia="Times New Roman" w:hAnsi="Times New Roman" w:cs="Times New Roman"/>
-          <w:b/>
-          <w:sz w:val="24"/>
-          <w:szCs w:val="24"/>
-        </w:rPr>
-        <w:t>Changes made:</w:t>
+        <w:t>Meeting up more consistently could have been a bit better.</w:t>
       </w:r>
     </w:p>
     <w:p>
@@ -700,596 +587,7 @@
           <w:sz w:val="24"/>
           <w:szCs w:val="24"/>
         </w:rPr>
-        <w:t>Account</w:t>
-      </w:r>
-      <w:r>
-        <w:rPr>
-          <w:rFonts w:ascii="Times New Roman" w:eastAsia="Times New Roman" w:hAnsi="Times New Roman" w:cs="Times New Roman"/>
-          <w:sz w:val="24"/>
-          <w:szCs w:val="24"/>
-        </w:rPr>
-        <w:t xml:space="preserve"> password</w:t>
-      </w:r>
-      <w:r>
-        <w:rPr>
-          <w:rFonts w:ascii="Times New Roman" w:eastAsia="Times New Roman" w:hAnsi="Times New Roman" w:cs="Times New Roman"/>
-          <w:sz w:val="24"/>
-          <w:szCs w:val="24"/>
-        </w:rPr>
-        <w:t>s</w:t>
-      </w:r>
-      <w:r>
-        <w:rPr>
-          <w:rFonts w:ascii="Times New Roman" w:eastAsia="Times New Roman" w:hAnsi="Times New Roman" w:cs="Times New Roman"/>
-          <w:sz w:val="24"/>
-          <w:szCs w:val="24"/>
-        </w:rPr>
-        <w:t xml:space="preserve"> in the database </w:t>
-      </w:r>
-      <w:r>
-        <w:rPr>
-          <w:rFonts w:ascii="Times New Roman" w:eastAsia="Times New Roman" w:hAnsi="Times New Roman" w:cs="Times New Roman"/>
-          <w:sz w:val="24"/>
-          <w:szCs w:val="24"/>
-        </w:rPr>
-        <w:t>are now</w:t>
-      </w:r>
-      <w:r>
-        <w:rPr>
-          <w:rFonts w:ascii="Times New Roman" w:eastAsia="Times New Roman" w:hAnsi="Times New Roman" w:cs="Times New Roman"/>
-          <w:sz w:val="24"/>
-          <w:szCs w:val="24"/>
-        </w:rPr>
-        <w:t xml:space="preserve"> encrypted.</w:t>
-      </w:r>
-    </w:p>
-    <w:p>
-      <w:pPr>
-        <w:numPr>
-          <w:ilvl w:val="1"/>
-          <w:numId w:val="1"/>
-        </w:numPr>
-        <w:pBdr>
-          <w:top w:val="nil"/>
-          <w:left w:val="nil"/>
-          <w:bottom w:val="nil"/>
-          <w:right w:val="nil"/>
-          <w:between w:val="nil"/>
-        </w:pBdr>
-        <w:spacing w:after="0" w:line="276" w:lineRule="auto"/>
-        <w:contextualSpacing/>
-        <w:jc w:val="both"/>
-        <w:rPr>
-          <w:rFonts w:ascii="Times New Roman" w:eastAsia="Times New Roman" w:hAnsi="Times New Roman" w:cs="Times New Roman"/>
-          <w:sz w:val="24"/>
-          <w:szCs w:val="24"/>
-        </w:rPr>
-      </w:pPr>
-      <w:r>
-        <w:rPr>
-          <w:rFonts w:ascii="Times New Roman" w:eastAsia="Times New Roman" w:hAnsi="Times New Roman" w:cs="Times New Roman"/>
-          <w:sz w:val="24"/>
-          <w:szCs w:val="24"/>
-        </w:rPr>
-        <w:t xml:space="preserve">Employees and owners will go to different </w:t>
-      </w:r>
-      <w:r>
-        <w:rPr>
-          <w:rFonts w:ascii="Times New Roman" w:eastAsia="Times New Roman" w:hAnsi="Times New Roman" w:cs="Times New Roman"/>
-          <w:sz w:val="24"/>
-          <w:szCs w:val="24"/>
-        </w:rPr>
-        <w:t>home pages</w:t>
-      </w:r>
-      <w:r>
-        <w:rPr>
-          <w:rFonts w:ascii="Times New Roman" w:eastAsia="Times New Roman" w:hAnsi="Times New Roman" w:cs="Times New Roman"/>
-          <w:sz w:val="24"/>
-          <w:szCs w:val="24"/>
-        </w:rPr>
-        <w:t xml:space="preserve"> when </w:t>
-      </w:r>
-      <w:r>
-        <w:rPr>
-          <w:rFonts w:ascii="Times New Roman" w:eastAsia="Times New Roman" w:hAnsi="Times New Roman" w:cs="Times New Roman"/>
-          <w:sz w:val="24"/>
-          <w:szCs w:val="24"/>
-        </w:rPr>
-        <w:t>logging in.</w:t>
-      </w:r>
-    </w:p>
-    <w:p>
-      <w:pPr>
-        <w:numPr>
-          <w:ilvl w:val="0"/>
-          <w:numId w:val="1"/>
-        </w:numPr>
-        <w:pBdr>
-          <w:top w:val="nil"/>
-          <w:left w:val="nil"/>
-          <w:bottom w:val="nil"/>
-          <w:right w:val="nil"/>
-          <w:between w:val="nil"/>
-        </w:pBdr>
-        <w:spacing w:after="0" w:line="276" w:lineRule="auto"/>
-        <w:contextualSpacing/>
-        <w:jc w:val="both"/>
-        <w:rPr>
-          <w:rFonts w:ascii="Times New Roman" w:eastAsia="Times New Roman" w:hAnsi="Times New Roman" w:cs="Times New Roman"/>
-          <w:b/>
-          <w:sz w:val="24"/>
-          <w:szCs w:val="24"/>
-        </w:rPr>
-      </w:pPr>
-      <w:r>
-        <w:rPr>
-          <w:rFonts w:ascii="Times New Roman" w:eastAsia="Times New Roman" w:hAnsi="Times New Roman" w:cs="Times New Roman"/>
-          <w:b/>
-          <w:sz w:val="24"/>
-          <w:szCs w:val="24"/>
-        </w:rPr>
-        <w:t>Things to be done next sprint:</w:t>
-      </w:r>
-    </w:p>
-    <w:p>
-      <w:pPr>
-        <w:numPr>
-          <w:ilvl w:val="1"/>
-          <w:numId w:val="1"/>
-        </w:numPr>
-        <w:pBdr>
-          <w:top w:val="nil"/>
-          <w:left w:val="nil"/>
-          <w:bottom w:val="nil"/>
-          <w:right w:val="nil"/>
-          <w:between w:val="nil"/>
-        </w:pBdr>
-        <w:spacing w:after="0" w:line="276" w:lineRule="auto"/>
-        <w:contextualSpacing/>
-        <w:jc w:val="both"/>
-        <w:rPr>
-          <w:rFonts w:ascii="Times New Roman" w:eastAsia="Times New Roman" w:hAnsi="Times New Roman" w:cs="Times New Roman"/>
-          <w:sz w:val="24"/>
-          <w:szCs w:val="24"/>
-        </w:rPr>
-      </w:pPr>
-      <w:r>
-        <w:rPr>
-          <w:rFonts w:ascii="Times New Roman" w:eastAsia="Times New Roman" w:hAnsi="Times New Roman" w:cs="Times New Roman"/>
-          <w:sz w:val="24"/>
-          <w:szCs w:val="24"/>
-        </w:rPr>
-        <w:t>Connect front</w:t>
-      </w:r>
-      <w:r>
-        <w:rPr>
-          <w:rFonts w:ascii="Times New Roman" w:eastAsia="Times New Roman" w:hAnsi="Times New Roman" w:cs="Times New Roman"/>
-          <w:sz w:val="24"/>
-          <w:szCs w:val="24"/>
-        </w:rPr>
-        <w:t>-</w:t>
-      </w:r>
-      <w:r>
-        <w:rPr>
-          <w:rFonts w:ascii="Times New Roman" w:eastAsia="Times New Roman" w:hAnsi="Times New Roman" w:cs="Times New Roman"/>
-          <w:sz w:val="24"/>
-          <w:szCs w:val="24"/>
-        </w:rPr>
-        <w:t>e</w:t>
-      </w:r>
-      <w:r>
-        <w:rPr>
-          <w:rFonts w:ascii="Times New Roman" w:eastAsia="Times New Roman" w:hAnsi="Times New Roman" w:cs="Times New Roman"/>
-          <w:sz w:val="24"/>
-          <w:szCs w:val="24"/>
-        </w:rPr>
-        <w:t xml:space="preserve">nd’s code with </w:t>
-      </w:r>
-      <w:r>
-        <w:rPr>
-          <w:rFonts w:ascii="Times New Roman" w:eastAsia="Times New Roman" w:hAnsi="Times New Roman" w:cs="Times New Roman"/>
-          <w:sz w:val="24"/>
-          <w:szCs w:val="24"/>
-        </w:rPr>
-        <w:t>back</w:t>
-      </w:r>
-      <w:r>
-        <w:rPr>
-          <w:rFonts w:ascii="Times New Roman" w:eastAsia="Times New Roman" w:hAnsi="Times New Roman" w:cs="Times New Roman"/>
-          <w:sz w:val="24"/>
-          <w:szCs w:val="24"/>
-        </w:rPr>
-        <w:t>-</w:t>
-      </w:r>
-      <w:r>
-        <w:rPr>
-          <w:rFonts w:ascii="Times New Roman" w:eastAsia="Times New Roman" w:hAnsi="Times New Roman" w:cs="Times New Roman"/>
-          <w:sz w:val="24"/>
-          <w:szCs w:val="24"/>
-        </w:rPr>
-        <w:t>e</w:t>
-      </w:r>
-      <w:r>
-        <w:rPr>
-          <w:rFonts w:ascii="Times New Roman" w:eastAsia="Times New Roman" w:hAnsi="Times New Roman" w:cs="Times New Roman"/>
-          <w:sz w:val="24"/>
-          <w:szCs w:val="24"/>
-        </w:rPr>
-        <w:t>n</w:t>
-      </w:r>
-      <w:r>
-        <w:rPr>
-          <w:rFonts w:ascii="Times New Roman" w:eastAsia="Times New Roman" w:hAnsi="Times New Roman" w:cs="Times New Roman"/>
-          <w:sz w:val="24"/>
-          <w:szCs w:val="24"/>
-        </w:rPr>
-        <w:t>d</w:t>
-      </w:r>
-      <w:r>
-        <w:rPr>
-          <w:rFonts w:ascii="Times New Roman" w:eastAsia="Times New Roman" w:hAnsi="Times New Roman" w:cs="Times New Roman"/>
-          <w:sz w:val="24"/>
-          <w:szCs w:val="24"/>
-        </w:rPr>
-        <w:t>’s code.</w:t>
-      </w:r>
-    </w:p>
-    <w:p>
-      <w:pPr>
-        <w:numPr>
-          <w:ilvl w:val="1"/>
-          <w:numId w:val="1"/>
-        </w:numPr>
-        <w:pBdr>
-          <w:top w:val="nil"/>
-          <w:left w:val="nil"/>
-          <w:bottom w:val="nil"/>
-          <w:right w:val="nil"/>
-          <w:between w:val="nil"/>
-        </w:pBdr>
-        <w:spacing w:after="0" w:line="276" w:lineRule="auto"/>
-        <w:contextualSpacing/>
-        <w:jc w:val="both"/>
-        <w:rPr>
-          <w:rFonts w:ascii="Times New Roman" w:eastAsia="Times New Roman" w:hAnsi="Times New Roman" w:cs="Times New Roman"/>
-          <w:sz w:val="24"/>
-          <w:szCs w:val="24"/>
-        </w:rPr>
-      </w:pPr>
-      <w:r>
-        <w:rPr>
-          <w:rFonts w:ascii="Times New Roman" w:eastAsia="Times New Roman" w:hAnsi="Times New Roman" w:cs="Times New Roman"/>
-          <w:sz w:val="24"/>
-          <w:szCs w:val="24"/>
-        </w:rPr>
-        <w:t>Return average gross sale</w:t>
-      </w:r>
-      <w:r>
-        <w:rPr>
-          <w:rFonts w:ascii="Times New Roman" w:eastAsia="Times New Roman" w:hAnsi="Times New Roman" w:cs="Times New Roman"/>
-          <w:sz w:val="24"/>
-          <w:szCs w:val="24"/>
-        </w:rPr>
-        <w:t>s</w:t>
-      </w:r>
-      <w:r>
-        <w:rPr>
-          <w:rFonts w:ascii="Times New Roman" w:eastAsia="Times New Roman" w:hAnsi="Times New Roman" w:cs="Times New Roman"/>
-          <w:sz w:val="24"/>
-          <w:szCs w:val="24"/>
-        </w:rPr>
-        <w:t xml:space="preserve"> </w:t>
-      </w:r>
-      <w:r>
-        <w:rPr>
-          <w:rFonts w:ascii="Times New Roman" w:eastAsia="Times New Roman" w:hAnsi="Times New Roman" w:cs="Times New Roman"/>
-          <w:sz w:val="24"/>
-          <w:szCs w:val="24"/>
-        </w:rPr>
-        <w:t>using data from</w:t>
-      </w:r>
-      <w:r>
-        <w:rPr>
-          <w:rFonts w:ascii="Times New Roman" w:eastAsia="Times New Roman" w:hAnsi="Times New Roman" w:cs="Times New Roman"/>
-          <w:sz w:val="24"/>
-          <w:szCs w:val="24"/>
-        </w:rPr>
-        <w:t xml:space="preserve"> back</w:t>
-      </w:r>
-      <w:r>
-        <w:rPr>
-          <w:rFonts w:ascii="Times New Roman" w:eastAsia="Times New Roman" w:hAnsi="Times New Roman" w:cs="Times New Roman"/>
-          <w:sz w:val="24"/>
-          <w:szCs w:val="24"/>
-        </w:rPr>
-        <w:t>-</w:t>
-      </w:r>
-      <w:r>
-        <w:rPr>
-          <w:rFonts w:ascii="Times New Roman" w:eastAsia="Times New Roman" w:hAnsi="Times New Roman" w:cs="Times New Roman"/>
-          <w:sz w:val="24"/>
-          <w:szCs w:val="24"/>
-        </w:rPr>
-        <w:t>end</w:t>
-      </w:r>
-      <w:r>
-        <w:rPr>
-          <w:rFonts w:ascii="Times New Roman" w:eastAsia="Times New Roman" w:hAnsi="Times New Roman" w:cs="Times New Roman"/>
-          <w:sz w:val="24"/>
-          <w:szCs w:val="24"/>
-        </w:rPr>
-        <w:t>’s</w:t>
-      </w:r>
-      <w:r>
-        <w:rPr>
-          <w:rFonts w:ascii="Times New Roman" w:eastAsia="Times New Roman" w:hAnsi="Times New Roman" w:cs="Times New Roman"/>
-          <w:sz w:val="24"/>
-          <w:szCs w:val="24"/>
-        </w:rPr>
-        <w:t xml:space="preserve"> methods</w:t>
-      </w:r>
-      <w:r>
-        <w:rPr>
-          <w:rFonts w:ascii="Times New Roman" w:eastAsia="Times New Roman" w:hAnsi="Times New Roman" w:cs="Times New Roman"/>
-          <w:sz w:val="24"/>
-          <w:szCs w:val="24"/>
-        </w:rPr>
-        <w:t>.</w:t>
-      </w:r>
-    </w:p>
-    <w:p>
-      <w:pPr>
-        <w:numPr>
-          <w:ilvl w:val="1"/>
-          <w:numId w:val="1"/>
-        </w:numPr>
-        <w:pBdr>
-          <w:top w:val="nil"/>
-          <w:left w:val="nil"/>
-          <w:bottom w:val="nil"/>
-          <w:right w:val="nil"/>
-          <w:between w:val="nil"/>
-        </w:pBdr>
-        <w:spacing w:after="0" w:line="276" w:lineRule="auto"/>
-        <w:contextualSpacing/>
-        <w:jc w:val="both"/>
-        <w:rPr>
-          <w:rFonts w:ascii="Times New Roman" w:eastAsia="Times New Roman" w:hAnsi="Times New Roman" w:cs="Times New Roman"/>
-          <w:sz w:val="24"/>
-          <w:szCs w:val="24"/>
-        </w:rPr>
-      </w:pPr>
-      <w:bookmarkStart w:id="1" w:name="OLE_LINK1"/>
-      <w:r>
-        <w:rPr>
-          <w:rFonts w:ascii="Times New Roman" w:eastAsia="Times New Roman" w:hAnsi="Times New Roman" w:cs="Times New Roman"/>
-          <w:sz w:val="24"/>
-          <w:szCs w:val="24"/>
-        </w:rPr>
-        <w:t>Predic</w:t>
-      </w:r>
-      <w:r>
-        <w:rPr>
-          <w:rFonts w:ascii="Times New Roman" w:eastAsia="Times New Roman" w:hAnsi="Times New Roman" w:cs="Times New Roman"/>
-          <w:sz w:val="24"/>
-          <w:szCs w:val="24"/>
-        </w:rPr>
-        <w:t>t</w:t>
-      </w:r>
-      <w:r>
-        <w:rPr>
-          <w:rFonts w:ascii="Times New Roman" w:eastAsia="Times New Roman" w:hAnsi="Times New Roman" w:cs="Times New Roman"/>
-          <w:sz w:val="24"/>
-          <w:szCs w:val="24"/>
-        </w:rPr>
-        <w:t xml:space="preserve"> </w:t>
-      </w:r>
-      <w:r>
-        <w:rPr>
-          <w:rFonts w:ascii="Times New Roman" w:eastAsia="Times New Roman" w:hAnsi="Times New Roman" w:cs="Times New Roman"/>
-          <w:sz w:val="24"/>
-          <w:szCs w:val="24"/>
-        </w:rPr>
-        <w:t xml:space="preserve">average gross sales for a </w:t>
-      </w:r>
-      <w:r>
-        <w:rPr>
-          <w:rFonts w:ascii="Times New Roman" w:eastAsia="Times New Roman" w:hAnsi="Times New Roman" w:cs="Times New Roman"/>
-          <w:sz w:val="24"/>
-          <w:szCs w:val="24"/>
-        </w:rPr>
-        <w:t xml:space="preserve">specific day or </w:t>
-      </w:r>
-      <w:r>
-        <w:rPr>
-          <w:rFonts w:ascii="Times New Roman" w:eastAsia="Times New Roman" w:hAnsi="Times New Roman" w:cs="Times New Roman"/>
-          <w:sz w:val="24"/>
-          <w:szCs w:val="24"/>
-        </w:rPr>
-        <w:t>certain time</w:t>
-      </w:r>
-      <w:r>
-        <w:rPr>
-          <w:rFonts w:ascii="Times New Roman" w:eastAsia="Times New Roman" w:hAnsi="Times New Roman" w:cs="Times New Roman"/>
-          <w:sz w:val="24"/>
-          <w:szCs w:val="24"/>
-        </w:rPr>
-        <w:t xml:space="preserve"> </w:t>
-      </w:r>
-      <w:r>
-        <w:rPr>
-          <w:rFonts w:ascii="Times New Roman" w:eastAsia="Times New Roman" w:hAnsi="Times New Roman" w:cs="Times New Roman"/>
-          <w:sz w:val="24"/>
-          <w:szCs w:val="24"/>
-        </w:rPr>
-        <w:t>intervals</w:t>
-      </w:r>
-      <w:r>
-        <w:rPr>
-          <w:rFonts w:ascii="Times New Roman" w:eastAsia="Times New Roman" w:hAnsi="Times New Roman" w:cs="Times New Roman"/>
-          <w:sz w:val="24"/>
-          <w:szCs w:val="24"/>
-        </w:rPr>
-        <w:t xml:space="preserve"> using past sales data.</w:t>
-      </w:r>
-    </w:p>
-    <w:bookmarkEnd w:id="1"/>
-    <w:p>
-      <w:pPr>
-        <w:numPr>
-          <w:ilvl w:val="0"/>
-          <w:numId w:val="1"/>
-        </w:numPr>
-        <w:pBdr>
-          <w:top w:val="nil"/>
-          <w:left w:val="nil"/>
-          <w:bottom w:val="nil"/>
-          <w:right w:val="nil"/>
-          <w:between w:val="nil"/>
-        </w:pBdr>
-        <w:spacing w:after="0" w:line="276" w:lineRule="auto"/>
-        <w:contextualSpacing/>
-        <w:jc w:val="both"/>
-        <w:rPr>
-          <w:rFonts w:ascii="Times New Roman" w:eastAsia="Times New Roman" w:hAnsi="Times New Roman" w:cs="Times New Roman"/>
-          <w:b/>
-          <w:sz w:val="24"/>
-          <w:szCs w:val="24"/>
-        </w:rPr>
-      </w:pPr>
-      <w:r>
-        <w:rPr>
-          <w:rFonts w:ascii="Times New Roman" w:eastAsia="Times New Roman" w:hAnsi="Times New Roman" w:cs="Times New Roman"/>
-          <w:b/>
-          <w:sz w:val="24"/>
-          <w:szCs w:val="24"/>
-        </w:rPr>
-        <w:t>What went well in Scrum, what could be improved, and what changes will be made:</w:t>
-      </w:r>
-    </w:p>
-    <w:p>
-      <w:pPr>
-        <w:numPr>
-          <w:ilvl w:val="1"/>
-          <w:numId w:val="1"/>
-        </w:numPr>
-        <w:pBdr>
-          <w:top w:val="nil"/>
-          <w:left w:val="nil"/>
-          <w:bottom w:val="nil"/>
-          <w:right w:val="nil"/>
-          <w:between w:val="nil"/>
-        </w:pBdr>
-        <w:spacing w:after="0" w:line="276" w:lineRule="auto"/>
-        <w:contextualSpacing/>
-        <w:jc w:val="both"/>
-        <w:rPr>
-          <w:rFonts w:ascii="Times New Roman" w:eastAsia="Times New Roman" w:hAnsi="Times New Roman" w:cs="Times New Roman"/>
-          <w:sz w:val="24"/>
-          <w:szCs w:val="24"/>
-        </w:rPr>
-      </w:pPr>
-      <w:r>
-        <w:rPr>
-          <w:rFonts w:ascii="Times New Roman" w:eastAsia="Times New Roman" w:hAnsi="Times New Roman" w:cs="Times New Roman"/>
-          <w:sz w:val="24"/>
-          <w:szCs w:val="24"/>
-        </w:rPr>
-        <w:t xml:space="preserve">The task was assigned to each team member </w:t>
-      </w:r>
-      <w:r>
-        <w:rPr>
-          <w:rFonts w:ascii="Times New Roman" w:eastAsia="Times New Roman" w:hAnsi="Times New Roman" w:cs="Times New Roman"/>
-          <w:sz w:val="24"/>
-          <w:szCs w:val="24"/>
-        </w:rPr>
-        <w:t>to</w:t>
-      </w:r>
-      <w:r>
-        <w:rPr>
-          <w:rFonts w:ascii="Times New Roman" w:eastAsia="Times New Roman" w:hAnsi="Times New Roman" w:cs="Times New Roman"/>
-          <w:sz w:val="24"/>
-          <w:szCs w:val="24"/>
-        </w:rPr>
-        <w:t xml:space="preserve"> be finished and this went well in Scrum.</w:t>
-      </w:r>
-    </w:p>
-    <w:p>
-      <w:pPr>
-        <w:numPr>
-          <w:ilvl w:val="1"/>
-          <w:numId w:val="1"/>
-        </w:numPr>
-        <w:pBdr>
-          <w:top w:val="nil"/>
-          <w:left w:val="nil"/>
-          <w:bottom w:val="nil"/>
-          <w:right w:val="nil"/>
-          <w:between w:val="nil"/>
-        </w:pBdr>
-        <w:spacing w:after="0" w:line="276" w:lineRule="auto"/>
-        <w:contextualSpacing/>
-        <w:jc w:val="both"/>
-        <w:rPr>
-          <w:rFonts w:ascii="Times New Roman" w:eastAsia="Times New Roman" w:hAnsi="Times New Roman" w:cs="Times New Roman"/>
-          <w:sz w:val="24"/>
-          <w:szCs w:val="24"/>
-        </w:rPr>
-      </w:pPr>
-      <w:r>
-        <w:rPr>
-          <w:rFonts w:ascii="Times New Roman" w:eastAsia="Times New Roman" w:hAnsi="Times New Roman" w:cs="Times New Roman"/>
-          <w:sz w:val="24"/>
-          <w:szCs w:val="24"/>
-        </w:rPr>
-        <w:t>Still h</w:t>
-      </w:r>
-      <w:r>
-        <w:rPr>
-          <w:rFonts w:ascii="Times New Roman" w:eastAsia="Times New Roman" w:hAnsi="Times New Roman" w:cs="Times New Roman"/>
-          <w:sz w:val="24"/>
-          <w:szCs w:val="24"/>
-        </w:rPr>
-        <w:t>aving more meetings with all team members and communicating more effectively can be improved.</w:t>
-      </w:r>
-    </w:p>
-    <w:p>
-      <w:pPr>
-        <w:numPr>
-          <w:ilvl w:val="1"/>
-          <w:numId w:val="1"/>
-        </w:numPr>
-        <w:pBdr>
-          <w:top w:val="nil"/>
-          <w:left w:val="nil"/>
-          <w:bottom w:val="nil"/>
-          <w:right w:val="nil"/>
-          <w:between w:val="nil"/>
-        </w:pBdr>
-        <w:spacing w:after="0" w:line="276" w:lineRule="auto"/>
-        <w:contextualSpacing/>
-        <w:jc w:val="both"/>
-        <w:rPr>
-          <w:rFonts w:ascii="Times New Roman" w:eastAsia="Times New Roman" w:hAnsi="Times New Roman" w:cs="Times New Roman"/>
-          <w:sz w:val="24"/>
-          <w:szCs w:val="24"/>
-        </w:rPr>
-      </w:pPr>
-      <w:r>
-        <w:rPr>
-          <w:rFonts w:ascii="Times New Roman" w:eastAsia="Times New Roman" w:hAnsi="Times New Roman" w:cs="Times New Roman"/>
-          <w:sz w:val="24"/>
-          <w:szCs w:val="24"/>
-        </w:rPr>
-        <w:t>Separate the individual task for each team member</w:t>
-      </w:r>
-      <w:r>
-        <w:rPr>
-          <w:rFonts w:ascii="Times New Roman" w:eastAsia="Times New Roman" w:hAnsi="Times New Roman" w:cs="Times New Roman"/>
-          <w:sz w:val="24"/>
-          <w:szCs w:val="24"/>
-        </w:rPr>
-        <w:t>.</w:t>
+        <w:t>No changes for future sprints as this is the last sprint.</w:t>
       </w:r>
     </w:p>
     <w:p>
@@ -1313,8 +611,8 @@
 </file>
 
 <file path=word/numbering.xml><?xml version="1.0" encoding="utf-8"?>
-<w:numbering xmlns:wpc="http://schemas.microsoft.com/office/word/2010/wordprocessingCanvas" xmlns:cx="http://schemas.microsoft.com/office/drawing/2014/chartex" xmlns:cx1="http://schemas.microsoft.com/office/drawing/2015/9/8/chartex" xmlns:cx2="http://schemas.microsoft.com/office/drawing/2015/10/21/chartex" xmlns:cx3="http://schemas.microsoft.com/office/drawing/2016/5/9/chartex" xmlns:cx4="http://schemas.microsoft.com/office/drawing/2016/5/10/chartex" xmlns:cx5="http://schemas.microsoft.com/office/drawing/2016/5/11/chartex" xmlns:cx6="http://schemas.microsoft.com/office/drawing/2016/5/12/chartex" xmlns:cx7="http://schemas.microsoft.com/office/drawing/2016/5/13/chartex" xmlns:cx8="http://schemas.microsoft.com/office/drawing/2016/5/14/chartex" xmlns:mc="http://schemas.openxmlformats.org/markup-compatibility/2006" xmlns:aink="http://schemas.microsoft.com/office/drawing/2016/ink" xmlns:am3d="http://schemas.microsoft.com/office/drawing/2017/model3d" xmlns:o="urn:schemas-microsoft-com:office:office" xmlns:r="http://schemas.openxmlformats.org/officeDocument/2006/relationships" xmlns:m="http://schemas.openxmlformats.org/officeDocument/2006/math" xmlns:v="urn:schemas-microsoft-com:vml" xmlns:wp14="http://schemas.microsoft.com/office/word/2010/wordprocessingDrawing" xmlns:wp="http://schemas.openxmlformats.org/drawingml/2006/wordprocessingDrawing" xmlns:w10="urn:schemas-microsoft-com:office:word" xmlns:w="http://schemas.openxmlformats.org/wordprocessingml/2006/main" xmlns:w14="http://schemas.microsoft.com/office/word/2010/wordml" xmlns:w15="http://schemas.microsoft.com/office/word/2012/wordml" xmlns:w16cid="http://schemas.microsoft.com/office/word/2016/wordml/cid" xmlns:w16se="http://schemas.microsoft.com/office/word/2015/wordml/symex" xmlns:wpg="http://schemas.microsoft.com/office/word/2010/wordprocessingGroup" xmlns:wpi="http://schemas.microsoft.com/office/word/2010/wordprocessingInk" xmlns:wne="http://schemas.microsoft.com/office/word/2006/wordml" xmlns:wps="http://schemas.microsoft.com/office/word/2010/wordprocessingShape" mc:Ignorable="w14 w15 w16se w16cid wp14">
-  <w:abstractNum w:abstractNumId="0" w15:restartNumberingAfterBreak="0">
+<w:numbering xmlns:wpc="http://schemas.microsoft.com/office/word/2010/wordprocessingCanvas" xmlns:mo="http://schemas.microsoft.com/office/mac/office/2008/main" xmlns:mc="http://schemas.openxmlformats.org/markup-compatibility/2006" xmlns:mv="urn:schemas-microsoft-com:mac:vml" xmlns:o="urn:schemas-microsoft-com:office:office" xmlns:r="http://schemas.openxmlformats.org/officeDocument/2006/relationships" xmlns:m="http://schemas.openxmlformats.org/officeDocument/2006/math" xmlns:v="urn:schemas-microsoft-com:vml" xmlns:wp14="http://schemas.microsoft.com/office/word/2010/wordprocessingDrawing" xmlns:wp="http://schemas.openxmlformats.org/drawingml/2006/wordprocessingDrawing" xmlns:w10="urn:schemas-microsoft-com:office:word" xmlns:w="http://schemas.openxmlformats.org/wordprocessingml/2006/main" xmlns:w14="http://schemas.microsoft.com/office/word/2010/wordml" xmlns:w15="http://schemas.microsoft.com/office/word/2012/wordml" xmlns:wpg="http://schemas.microsoft.com/office/word/2010/wordprocessingGroup" xmlns:wpi="http://schemas.microsoft.com/office/word/2010/wordprocessingInk" xmlns:wne="http://schemas.microsoft.com/office/word/2006/wordml" xmlns:wps="http://schemas.microsoft.com/office/word/2010/wordprocessingShape" mc:Ignorable="w14 w15 wp14">
+  <w:abstractNum w:abstractNumId="0">
     <w:nsid w:val="2F440AB0"/>
     <w:multiLevelType w:val="multilevel"/>
     <w:tmpl w:val="442244D0"/>
@@ -1434,7 +732,7 @@
 </file>
 
 <file path=word/styles.xml><?xml version="1.0" encoding="utf-8"?>
-<w:styles xmlns:mc="http://schemas.openxmlformats.org/markup-compatibility/2006" xmlns:r="http://schemas.openxmlformats.org/officeDocument/2006/relationships" xmlns:w="http://schemas.openxmlformats.org/wordprocessingml/2006/main" xmlns:w14="http://schemas.microsoft.com/office/word/2010/wordml" xmlns:w15="http://schemas.microsoft.com/office/word/2012/wordml" xmlns:w16cid="http://schemas.microsoft.com/office/word/2016/wordml/cid" xmlns:w16se="http://schemas.microsoft.com/office/word/2015/wordml/symex" mc:Ignorable="w14 w15 w16se w16cid">
+<w:styles xmlns:mc="http://schemas.openxmlformats.org/markup-compatibility/2006" xmlns:r="http://schemas.openxmlformats.org/officeDocument/2006/relationships" xmlns:w="http://schemas.openxmlformats.org/wordprocessingml/2006/main" xmlns:w14="http://schemas.microsoft.com/office/word/2010/wordml" xmlns:w15="http://schemas.microsoft.com/office/word/2012/wordml" mc:Ignorable="w14 w15">
   <w:docDefaults>
     <w:rPrDefault>
       <w:rPr>
@@ -1450,7 +748,7 @@
       </w:pPr>
     </w:pPrDefault>
   </w:docDefaults>
-  <w:latentStyles w:defLockedState="0" w:defUIPriority="99" w:defSemiHidden="0" w:defUnhideWhenUsed="0" w:defQFormat="0" w:count="375">
+  <w:latentStyles w:defLockedState="0" w:defUIPriority="99" w:defSemiHidden="0" w:defUnhideWhenUsed="0" w:defQFormat="0" w:count="382">
     <w:lsdException w:name="Normal" w:uiPriority="0" w:qFormat="1"/>
     <w:lsdException w:name="heading 1" w:uiPriority="9" w:qFormat="1"/>
     <w:lsdException w:name="heading 2" w:semiHidden="1" w:uiPriority="9" w:unhideWhenUsed="1" w:qFormat="1"/>
@@ -1824,8 +1122,6 @@
     <w:lsdException w:name="List Table 7 Colorful Accent 6" w:uiPriority="52"/>
     <w:lsdException w:name="Mention" w:semiHidden="1" w:unhideWhenUsed="1"/>
     <w:lsdException w:name="Smart Hyperlink" w:semiHidden="1" w:unhideWhenUsed="1"/>
-    <w:lsdException w:name="Hashtag" w:semiHidden="1" w:unhideWhenUsed="1"/>
-    <w:lsdException w:name="Unresolved Mention" w:semiHidden="1" w:unhideWhenUsed="1"/>
   </w:latentStyles>
   <w:style w:type="paragraph" w:default="1" w:styleId="Normal">
     <w:name w:val="Normal"/>

</xml_diff>